<commit_message>
comp choice / comparison components
</commit_message>
<xml_diff>
--- a/00_RPS_Documentation.docx
+++ b/00_RPS_Documentation.docx
@@ -1267,6 +1267,7 @@
       <w:r>
         <w:rPr>
           <w:iCs/>
+          <w:noProof/>
         </w:rPr>
         <w:drawing>
           <wp:anchor distT="0" distB="0" distL="114300" distR="114300" simplePos="0" relativeHeight="251659264" behindDoc="1" locked="0" layoutInCell="1" allowOverlap="1" wp14:anchorId="2FB40497" wp14:editId="237FD901">
@@ -1358,6 +1359,7 @@
       <w:r>
         <w:rPr>
           <w:iCs/>
+          <w:noProof/>
         </w:rPr>
         <w:drawing>
           <wp:inline distT="0" distB="0" distL="0" distR="0" wp14:anchorId="04DA8529" wp14:editId="0DDC1AA7">
@@ -1534,6 +1536,7 @@
       <w:r>
         <w:rPr>
           <w:iCs/>
+          <w:noProof/>
         </w:rPr>
         <w:drawing>
           <wp:inline distT="0" distB="0" distL="0" distR="0" wp14:anchorId="089C16B1" wp14:editId="6883CD25">
@@ -1581,6 +1584,7 @@
       <w:r>
         <w:rPr>
           <w:iCs/>
+          <w:noProof/>
         </w:rPr>
         <w:drawing>
           <wp:inline distT="0" distB="0" distL="0" distR="0" wp14:anchorId="6BB79D3D" wp14:editId="282BF11A">
@@ -1665,6 +1669,610 @@
     <w:p>
       <w:pPr>
         <w:rPr>
+          <w:iCs/>
+        </w:rPr>
+      </w:pPr>
+    </w:p>
+    <w:p>
+      <w:pPr>
+        <w:rPr>
+          <w:b/>
+          <w:bCs/>
+          <w:iCs/>
+          <w:color w:val="FF0000"/>
+          <w:sz w:val="26"/>
+          <w:szCs w:val="26"/>
+        </w:rPr>
+      </w:pPr>
+      <w:r>
+        <w:rPr>
+          <w:b/>
+          <w:bCs/>
+          <w:iCs/>
+          <w:color w:val="FF0000"/>
+          <w:sz w:val="26"/>
+          <w:szCs w:val="26"/>
+        </w:rPr>
+        <w:t>Computer Choice Component</w:t>
+      </w:r>
+    </w:p>
+    <w:p>
+      <w:pPr>
+        <w:rPr>
+          <w:iCs/>
+        </w:rPr>
+      </w:pPr>
+    </w:p>
+    <w:p>
+      <w:pPr>
+        <w:rPr>
+          <w:iCs/>
+        </w:rPr>
+      </w:pPr>
+      <w:r>
+        <w:rPr>
+          <w:iCs/>
+        </w:rPr>
+        <w:lastRenderedPageBreak/>
+        <w:drawing>
+          <wp:inline distT="0" distB="0" distL="0" distR="0" wp14:anchorId="62227B8E" wp14:editId="5567790C">
+            <wp:extent cx="5943600" cy="1283335"/>
+            <wp:effectExtent l="0" t="0" r="0" b="0"/>
+            <wp:docPr id="17" name="Picture 17" descr="Graphical user interface, text, application&#10;&#10;Description automatically generated"/>
+            <wp:cNvGraphicFramePr>
+              <a:graphicFrameLocks xmlns:a="http://schemas.openxmlformats.org/drawingml/2006/main" noChangeAspect="1"/>
+            </wp:cNvGraphicFramePr>
+            <a:graphic xmlns:a="http://schemas.openxmlformats.org/drawingml/2006/main">
+              <a:graphicData uri="http://schemas.openxmlformats.org/drawingml/2006/picture">
+                <pic:pic xmlns:pic="http://schemas.openxmlformats.org/drawingml/2006/picture">
+                  <pic:nvPicPr>
+                    <pic:cNvPr id="17" name="Picture 17" descr="Graphical user interface, text, application&#10;&#10;Description automatically generated"/>
+                    <pic:cNvPicPr/>
+                  </pic:nvPicPr>
+                  <pic:blipFill>
+                    <a:blip r:embed="rId19"/>
+                    <a:stretch>
+                      <a:fillRect/>
+                    </a:stretch>
+                  </pic:blipFill>
+                  <pic:spPr>
+                    <a:xfrm>
+                      <a:off x="0" y="0"/>
+                      <a:ext cx="5943600" cy="1283335"/>
+                    </a:xfrm>
+                    <a:prstGeom prst="rect">
+                      <a:avLst/>
+                    </a:prstGeom>
+                  </pic:spPr>
+                </pic:pic>
+              </a:graphicData>
+            </a:graphic>
+          </wp:inline>
+        </w:drawing>
+      </w:r>
+    </w:p>
+    <w:p>
+      <w:pPr>
+        <w:rPr>
+          <w:b/>
+          <w:bCs/>
+          <w:iCs/>
+        </w:rPr>
+      </w:pPr>
+      <w:r>
+        <w:rPr>
+          <w:b/>
+          <w:bCs/>
+          <w:iCs/>
+        </w:rPr>
+        <w:t>Version 1 (04_RPS_comp_choice_v1):</w:t>
+      </w:r>
+    </w:p>
+    <w:p>
+      <w:pPr>
+        <w:rPr>
+          <w:iCs/>
+        </w:rPr>
+      </w:pPr>
+      <w:r>
+        <w:rPr>
+          <w:iCs/>
+        </w:rPr>
+        <w:t xml:space="preserve">Similar to </w:t>
+      </w:r>
+      <w:r>
+        <w:rPr>
+          <w:iCs/>
+        </w:rPr>
+        <w:t>the lucky unicorn token generator,</w:t>
+      </w:r>
+      <w:r>
+        <w:rPr>
+          <w:iCs/>
+        </w:rPr>
+        <w:t xml:space="preserve"> but with a list using rock, paper and scissors (no exit </w:t>
+      </w:r>
+      <w:r>
+        <w:rPr>
+          <w:iCs/>
+        </w:rPr>
+        <w:t>code</w:t>
+      </w:r>
+      <w:r>
+        <w:rPr>
+          <w:iCs/>
+        </w:rPr>
+        <w:t xml:space="preserve">. </w:t>
+      </w:r>
+    </w:p>
+    <w:p>
+      <w:pPr>
+        <w:rPr>
+          <w:iCs/>
+        </w:rPr>
+      </w:pPr>
+    </w:p>
+    <w:p>
+      <w:pPr>
+        <w:rPr>
+          <w:iCs/>
+        </w:rPr>
+      </w:pPr>
+      <w:r>
+        <w:rPr>
+          <w:iCs/>
+        </w:rPr>
+        <w:drawing>
+          <wp:inline distT="0" distB="0" distL="0" distR="0" wp14:anchorId="4524438D" wp14:editId="447D0A8A">
+            <wp:extent cx="5943600" cy="1303655"/>
+            <wp:effectExtent l="0" t="0" r="0" b="4445"/>
+            <wp:docPr id="15" name="Picture 15" descr="Text&#10;&#10;Description automatically generated with medium confidence"/>
+            <wp:cNvGraphicFramePr>
+              <a:graphicFrameLocks xmlns:a="http://schemas.openxmlformats.org/drawingml/2006/main" noChangeAspect="1"/>
+            </wp:cNvGraphicFramePr>
+            <a:graphic xmlns:a="http://schemas.openxmlformats.org/drawingml/2006/main">
+              <a:graphicData uri="http://schemas.openxmlformats.org/drawingml/2006/picture">
+                <pic:pic xmlns:pic="http://schemas.openxmlformats.org/drawingml/2006/picture">
+                  <pic:nvPicPr>
+                    <pic:cNvPr id="15" name="Picture 15" descr="Text&#10;&#10;Description automatically generated with medium confidence"/>
+                    <pic:cNvPicPr/>
+                  </pic:nvPicPr>
+                  <pic:blipFill>
+                    <a:blip r:embed="rId20"/>
+                    <a:stretch>
+                      <a:fillRect/>
+                    </a:stretch>
+                  </pic:blipFill>
+                  <pic:spPr>
+                    <a:xfrm>
+                      <a:off x="0" y="0"/>
+                      <a:ext cx="5943600" cy="1303655"/>
+                    </a:xfrm>
+                    <a:prstGeom prst="rect">
+                      <a:avLst/>
+                    </a:prstGeom>
+                  </pic:spPr>
+                </pic:pic>
+              </a:graphicData>
+            </a:graphic>
+          </wp:inline>
+        </w:drawing>
+      </w:r>
+    </w:p>
+    <w:p>
+      <w:pPr>
+        <w:rPr>
+          <w:b/>
+          <w:bCs/>
+          <w:iCs/>
+        </w:rPr>
+      </w:pPr>
+      <w:r>
+        <w:rPr>
+          <w:b/>
+          <w:bCs/>
+          <w:iCs/>
+        </w:rPr>
+        <w:t xml:space="preserve">Version </w:t>
+      </w:r>
+      <w:r>
+        <w:rPr>
+          <w:b/>
+          <w:bCs/>
+          <w:iCs/>
+        </w:rPr>
+        <w:t>2</w:t>
+      </w:r>
+      <w:r>
+        <w:rPr>
+          <w:b/>
+          <w:bCs/>
+          <w:iCs/>
+        </w:rPr>
+        <w:t xml:space="preserve"> (04_RPS_comp_choice_v</w:t>
+      </w:r>
+      <w:r>
+        <w:rPr>
+          <w:b/>
+          <w:bCs/>
+          <w:iCs/>
+        </w:rPr>
+        <w:t>2</w:t>
+      </w:r>
+      <w:r>
+        <w:rPr>
+          <w:b/>
+          <w:bCs/>
+          <w:iCs/>
+        </w:rPr>
+        <w:t>):</w:t>
+      </w:r>
+    </w:p>
+    <w:p>
+      <w:pPr>
+        <w:rPr>
+          <w:iCs/>
+        </w:rPr>
+      </w:pPr>
+      <w:r>
+        <w:rPr>
+          <w:iCs/>
+        </w:rPr>
+        <w:t>I have added the exit code to the list but to exclude it from the computer choice,</w:t>
+      </w:r>
+      <w:r>
+        <w:rPr>
+          <w:iCs/>
+        </w:rPr>
+        <w:t xml:space="preserve"> </w:t>
+      </w:r>
+      <w:r>
+        <w:rPr>
+          <w:iCs/>
+        </w:rPr>
+        <w:t xml:space="preserve">I </w:t>
+      </w:r>
+      <w:r>
+        <w:rPr>
+          <w:iCs/>
+        </w:rPr>
+        <w:t>have excluded the last item</w:t>
+      </w:r>
+      <w:r>
+        <w:rPr>
+          <w:iCs/>
+        </w:rPr>
+        <w:t xml:space="preserve"> from the list</w:t>
+      </w:r>
+      <w:r>
+        <w:rPr>
+          <w:iCs/>
+        </w:rPr>
+        <w:t>, so that I do not have to create two different lists. I will add this component to by base component.</w:t>
+      </w:r>
+    </w:p>
+    <w:p>
+      <w:pPr>
+        <w:rPr>
+          <w:iCs/>
+        </w:rPr>
+      </w:pPr>
+    </w:p>
+    <w:p>
+      <w:pPr>
+        <w:rPr>
+          <w:iCs/>
+        </w:rPr>
+      </w:pPr>
+    </w:p>
+    <w:p>
+      <w:pPr>
+        <w:rPr>
+          <w:b/>
+          <w:bCs/>
+          <w:iCs/>
+          <w:color w:val="FF0000"/>
+          <w:sz w:val="26"/>
+          <w:szCs w:val="26"/>
+        </w:rPr>
+      </w:pPr>
+      <w:r>
+        <w:rPr>
+          <w:b/>
+          <w:bCs/>
+          <w:iCs/>
+          <w:color w:val="FF0000"/>
+          <w:sz w:val="26"/>
+          <w:szCs w:val="26"/>
+        </w:rPr>
+        <w:t xml:space="preserve">Compare Choice Component </w:t>
+      </w:r>
+    </w:p>
+    <w:p>
+      <w:pPr>
+        <w:rPr>
+          <w:iCs/>
+        </w:rPr>
+      </w:pPr>
+    </w:p>
+    <w:p>
+      <w:pPr>
+        <w:rPr>
+          <w:iCs/>
+        </w:rPr>
+      </w:pPr>
+      <w:r>
+        <w:rPr>
+          <w:iCs/>
+        </w:rPr>
+        <w:drawing>
+          <wp:inline distT="0" distB="0" distL="0" distR="0" wp14:anchorId="5D438136" wp14:editId="7C6F1BA3">
+            <wp:extent cx="3390663" cy="2162272"/>
+            <wp:effectExtent l="0" t="0" r="635" b="0"/>
+            <wp:docPr id="18" name="Picture 18" descr="Text&#10;&#10;Description automatically generated"/>
+            <wp:cNvGraphicFramePr>
+              <a:graphicFrameLocks xmlns:a="http://schemas.openxmlformats.org/drawingml/2006/main" noChangeAspect="1"/>
+            </wp:cNvGraphicFramePr>
+            <a:graphic xmlns:a="http://schemas.openxmlformats.org/drawingml/2006/main">
+              <a:graphicData uri="http://schemas.openxmlformats.org/drawingml/2006/picture">
+                <pic:pic xmlns:pic="http://schemas.openxmlformats.org/drawingml/2006/picture">
+                  <pic:nvPicPr>
+                    <pic:cNvPr id="18" name="Picture 18" descr="Text&#10;&#10;Description automatically generated"/>
+                    <pic:cNvPicPr/>
+                  </pic:nvPicPr>
+                  <pic:blipFill>
+                    <a:blip r:embed="rId21"/>
+                    <a:stretch>
+                      <a:fillRect/>
+                    </a:stretch>
+                  </pic:blipFill>
+                  <pic:spPr>
+                    <a:xfrm>
+                      <a:off x="0" y="0"/>
+                      <a:ext cx="3393648" cy="2164176"/>
+                    </a:xfrm>
+                    <a:prstGeom prst="rect">
+                      <a:avLst/>
+                    </a:prstGeom>
+                  </pic:spPr>
+                </pic:pic>
+              </a:graphicData>
+            </a:graphic>
+          </wp:inline>
+        </w:drawing>
+      </w:r>
+    </w:p>
+    <w:p>
+      <w:pPr>
+        <w:rPr>
+          <w:b/>
+          <w:bCs/>
+          <w:iCs/>
+        </w:rPr>
+      </w:pPr>
+      <w:r>
+        <w:rPr>
+          <w:b/>
+          <w:bCs/>
+          <w:iCs/>
+        </w:rPr>
+        <w:t>Version 1 (05_RPS_compare_v1):</w:t>
+      </w:r>
+    </w:p>
+    <w:p>
+      <w:pPr>
+        <w:rPr>
+          <w:iCs/>
+        </w:rPr>
+      </w:pPr>
+      <w:r>
+        <w:rPr>
+          <w:iCs/>
+        </w:rPr>
+        <w:t>The code works by ha</w:t>
+      </w:r>
+      <w:r>
+        <w:rPr>
+          <w:iCs/>
+        </w:rPr>
+        <w:t>v</w:t>
+      </w:r>
+      <w:r>
+        <w:rPr>
+          <w:iCs/>
+        </w:rPr>
+        <w:t>ing a for loop in another for loop, but the</w:t>
+      </w:r>
+      <w:r>
+        <w:rPr>
+          <w:iCs/>
+        </w:rPr>
+        <w:t>re are too many if/</w:t>
+      </w:r>
+      <w:proofErr w:type="spellStart"/>
+      <w:r>
+        <w:rPr>
+          <w:iCs/>
+        </w:rPr>
+        <w:t>elif</w:t>
+      </w:r>
+      <w:proofErr w:type="spellEnd"/>
+      <w:r>
+        <w:rPr>
+          <w:iCs/>
+        </w:rPr>
+        <w:t>/else</w:t>
+      </w:r>
+      <w:r>
+        <w:rPr>
+          <w:iCs/>
+        </w:rPr>
+        <w:t xml:space="preserve"> statements </w:t>
+      </w:r>
+      <w:r>
+        <w:rPr>
+          <w:iCs/>
+        </w:rPr>
+        <w:t xml:space="preserve">that </w:t>
+      </w:r>
+      <w:r>
+        <w:rPr>
+          <w:iCs/>
+        </w:rPr>
+        <w:t xml:space="preserve">are long and inefficient. </w:t>
+      </w:r>
+    </w:p>
+    <w:p>
+      <w:pPr>
+        <w:rPr>
+          <w:iCs/>
+        </w:rPr>
+      </w:pPr>
+    </w:p>
+    <w:p>
+      <w:pPr>
+        <w:rPr>
+          <w:iCs/>
+        </w:rPr>
+      </w:pPr>
+      <w:r>
+        <w:rPr>
+          <w:iCs/>
+        </w:rPr>
+        <w:lastRenderedPageBreak/>
+        <w:drawing>
+          <wp:inline distT="0" distB="0" distL="0" distR="0" wp14:anchorId="154DC5C8" wp14:editId="0E329C8D">
+            <wp:extent cx="3225958" cy="1822873"/>
+            <wp:effectExtent l="0" t="0" r="0" b="6350"/>
+            <wp:docPr id="19" name="Picture 19" descr="Text&#10;&#10;Description automatically generated"/>
+            <wp:cNvGraphicFramePr>
+              <a:graphicFrameLocks xmlns:a="http://schemas.openxmlformats.org/drawingml/2006/main" noChangeAspect="1"/>
+            </wp:cNvGraphicFramePr>
+            <a:graphic xmlns:a="http://schemas.openxmlformats.org/drawingml/2006/main">
+              <a:graphicData uri="http://schemas.openxmlformats.org/drawingml/2006/picture">
+                <pic:pic xmlns:pic="http://schemas.openxmlformats.org/drawingml/2006/picture">
+                  <pic:nvPicPr>
+                    <pic:cNvPr id="19" name="Picture 19" descr="Text&#10;&#10;Description automatically generated"/>
+                    <pic:cNvPicPr/>
+                  </pic:nvPicPr>
+                  <pic:blipFill>
+                    <a:blip r:embed="rId22"/>
+                    <a:stretch>
+                      <a:fillRect/>
+                    </a:stretch>
+                  </pic:blipFill>
+                  <pic:spPr>
+                    <a:xfrm>
+                      <a:off x="0" y="0"/>
+                      <a:ext cx="3232585" cy="1826618"/>
+                    </a:xfrm>
+                    <a:prstGeom prst="rect">
+                      <a:avLst/>
+                    </a:prstGeom>
+                  </pic:spPr>
+                </pic:pic>
+              </a:graphicData>
+            </a:graphic>
+          </wp:inline>
+        </w:drawing>
+      </w:r>
+    </w:p>
+    <w:p>
+      <w:pPr>
+        <w:rPr>
+          <w:b/>
+          <w:bCs/>
+          <w:iCs/>
+        </w:rPr>
+      </w:pPr>
+      <w:r>
+        <w:rPr>
+          <w:b/>
+          <w:bCs/>
+          <w:iCs/>
+        </w:rPr>
+        <w:t>Version 1 (05_RPS_compare_v</w:t>
+      </w:r>
+      <w:r>
+        <w:rPr>
+          <w:b/>
+          <w:bCs/>
+          <w:iCs/>
+        </w:rPr>
+        <w:t>2</w:t>
+      </w:r>
+      <w:r>
+        <w:rPr>
+          <w:b/>
+          <w:bCs/>
+          <w:iCs/>
+        </w:rPr>
+        <w:t>):</w:t>
+      </w:r>
+    </w:p>
+    <w:p>
+      <w:pPr>
+        <w:rPr>
+          <w:iCs/>
+        </w:rPr>
+      </w:pPr>
+      <w:r>
+        <w:rPr>
+          <w:iCs/>
+        </w:rPr>
+        <w:t xml:space="preserve">The code </w:t>
+      </w:r>
+      <w:r>
+        <w:rPr>
+          <w:iCs/>
+        </w:rPr>
+        <w:t>has been made more efficient through the use of three if/</w:t>
+      </w:r>
+      <w:proofErr w:type="spellStart"/>
+      <w:r>
+        <w:rPr>
+          <w:iCs/>
+        </w:rPr>
+        <w:t>elif</w:t>
+      </w:r>
+      <w:proofErr w:type="spellEnd"/>
+      <w:r>
+        <w:rPr>
+          <w:iCs/>
+        </w:rPr>
+        <w:t>/else statements.</w:t>
+      </w:r>
+      <w:r>
+        <w:rPr>
+          <w:iCs/>
+        </w:rPr>
+        <w:t xml:space="preserve"> I will use this code in my base component.</w:t>
+      </w:r>
+    </w:p>
+    <w:p>
+      <w:pPr>
+        <w:rPr>
+          <w:iCs/>
+        </w:rPr>
+      </w:pPr>
+    </w:p>
+    <w:p>
+      <w:pPr>
+        <w:rPr>
+          <w:iCs/>
+        </w:rPr>
+      </w:pPr>
+    </w:p>
+    <w:p>
+      <w:pPr>
+        <w:rPr>
+          <w:iCs/>
+        </w:rPr>
+      </w:pPr>
+    </w:p>
+    <w:p>
+      <w:pPr>
+        <w:rPr>
           <w:i/>
         </w:rPr>
       </w:pPr>
@@ -1684,7 +2292,6 @@
           <w:b/>
           <w:bCs/>
         </w:rPr>
-        <w:lastRenderedPageBreak/>
         <w:t>Component Testing</w:t>
       </w:r>
     </w:p>
@@ -1819,7 +2426,15 @@
                 <w:bCs/>
                 <w:iCs/>
               </w:rPr>
-              <w:t>Expected Result</w:t>
+              <w:t xml:space="preserve">Expected </w:t>
+            </w:r>
+            <w:r>
+              <w:rPr>
+                <w:b/>
+                <w:bCs/>
+                <w:iCs/>
+              </w:rPr>
+              <w:t>Outcomes</w:t>
             </w:r>
           </w:p>
         </w:tc>
@@ -2244,6 +2859,7 @@
           <w:iCs/>
           <w:noProof/>
         </w:rPr>
+        <w:lastRenderedPageBreak/>
         <w:drawing>
           <wp:inline distT="0" distB="0" distL="0" distR="0" wp14:anchorId="000907E0" wp14:editId="78870B18">
             <wp:extent cx="5943600" cy="1310005"/>
@@ -2260,7 +2876,7 @@
                     <pic:cNvPicPr/>
                   </pic:nvPicPr>
                   <pic:blipFill>
-                    <a:blip r:embed="rId19"/>
+                    <a:blip r:embed="rId23"/>
                     <a:stretch>
                       <a:fillRect/>
                     </a:stretch>
@@ -2305,6 +2921,8 @@
       <w:pPr>
         <w:rPr>
           <w:iCs/>
+          <w:sz w:val="26"/>
+          <w:szCs w:val="26"/>
         </w:rPr>
       </w:pPr>
     </w:p>
@@ -2315,8 +2933,8 @@
           <w:bCs/>
           <w:iCs/>
           <w:color w:val="FF0000"/>
-          <w:sz w:val="24"/>
-          <w:szCs w:val="24"/>
+          <w:sz w:val="26"/>
+          <w:szCs w:val="26"/>
         </w:rPr>
       </w:pPr>
       <w:r>
@@ -2325,8 +2943,8 @@
           <w:bCs/>
           <w:iCs/>
           <w:color w:val="FF0000"/>
-          <w:sz w:val="24"/>
-          <w:szCs w:val="24"/>
+          <w:sz w:val="26"/>
+          <w:szCs w:val="26"/>
         </w:rPr>
         <w:t>Round Mechanics Component</w:t>
       </w:r>
@@ -2392,7 +3010,15 @@
                 <w:bCs/>
                 <w:iCs/>
               </w:rPr>
-              <w:t>Test Case</w:t>
+              <w:t>Test</w:t>
+            </w:r>
+            <w:r>
+              <w:rPr>
+                <w:b/>
+                <w:bCs/>
+                <w:iCs/>
+              </w:rPr>
+              <w:t xml:space="preserve"> Data</w:t>
             </w:r>
           </w:p>
         </w:tc>
@@ -2415,6 +3041,14 @@
                 <w:iCs/>
               </w:rPr>
               <w:t>Expected</w:t>
+            </w:r>
+            <w:r>
+              <w:rPr>
+                <w:b/>
+                <w:bCs/>
+                <w:iCs/>
+              </w:rPr>
+              <w:t xml:space="preserve"> Outcomes</w:t>
             </w:r>
           </w:p>
         </w:tc>
@@ -2683,8 +3317,8 @@
       <w:r>
         <w:rPr>
           <w:iCs/>
-        </w:rPr>
-        <w:lastRenderedPageBreak/>
+          <w:noProof/>
+        </w:rPr>
         <w:drawing>
           <wp:inline distT="0" distB="0" distL="0" distR="0" wp14:anchorId="7B961D15" wp14:editId="2EBF90C7">
             <wp:extent cx="5943600" cy="2242185"/>
@@ -2701,7 +3335,7 @@
                     <pic:cNvPicPr/>
                   </pic:nvPicPr>
                   <pic:blipFill>
-                    <a:blip r:embed="rId20"/>
+                    <a:blip r:embed="rId24"/>
                     <a:stretch>
                       <a:fillRect/>
                     </a:stretch>
@@ -2735,19 +3369,872 @@
           <w:iCs/>
         </w:rPr>
       </w:pPr>
-      <w:r>
-        <w:rPr>
-          <w:iCs/>
-        </w:rPr>
-        <w:t>j</w:t>
-      </w:r>
-    </w:p>
-    <w:p>
-      <w:pPr>
-        <w:rPr>
-          <w:iCs/>
-        </w:rPr>
-      </w:pPr>
+    </w:p>
+    <w:p>
+      <w:pPr>
+        <w:rPr>
+          <w:b/>
+          <w:bCs/>
+          <w:iCs/>
+          <w:color w:val="FF0000"/>
+          <w:sz w:val="26"/>
+          <w:szCs w:val="26"/>
+        </w:rPr>
+      </w:pPr>
+      <w:r>
+        <w:rPr>
+          <w:b/>
+          <w:bCs/>
+          <w:iCs/>
+          <w:color w:val="FF0000"/>
+          <w:sz w:val="26"/>
+          <w:szCs w:val="26"/>
+        </w:rPr>
+        <w:t>Computer Choice Component</w:t>
+      </w:r>
+    </w:p>
+    <w:p>
+      <w:pPr>
+        <w:rPr>
+          <w:iCs/>
+        </w:rPr>
+      </w:pPr>
+    </w:p>
+    <w:p>
+      <w:pPr>
+        <w:rPr>
+          <w:b/>
+          <w:bCs/>
+          <w:iCs/>
+        </w:rPr>
+      </w:pPr>
+      <w:r>
+        <w:rPr>
+          <w:b/>
+          <w:bCs/>
+          <w:iCs/>
+        </w:rPr>
+        <w:t>Computer Choice Test</w:t>
+      </w:r>
+      <w:r>
+        <w:rPr>
+          <w:b/>
+          <w:bCs/>
+          <w:iCs/>
+        </w:rPr>
+        <w:t xml:space="preserve"> Plan</w:t>
+      </w:r>
+    </w:p>
+    <w:tbl>
+      <w:tblPr>
+        <w:tblStyle w:val="TableGrid"/>
+        <w:tblW w:w="0" w:type="auto"/>
+        <w:tblLook w:val="04A0" w:firstRow="1" w:lastRow="0" w:firstColumn="1" w:lastColumn="0" w:noHBand="0" w:noVBand="1"/>
+      </w:tblPr>
+      <w:tblGrid>
+        <w:gridCol w:w="3114"/>
+        <w:gridCol w:w="6236"/>
+      </w:tblGrid>
+      <w:tr>
+        <w:tc>
+          <w:tcPr>
+            <w:tcW w:w="3114" w:type="dxa"/>
+          </w:tcPr>
+          <w:p>
+            <w:pPr>
+              <w:rPr>
+                <w:b/>
+                <w:bCs/>
+                <w:iCs/>
+              </w:rPr>
+            </w:pPr>
+            <w:r>
+              <w:rPr>
+                <w:b/>
+                <w:bCs/>
+                <w:iCs/>
+              </w:rPr>
+              <w:t>Test Data</w:t>
+            </w:r>
+          </w:p>
+        </w:tc>
+        <w:tc>
+          <w:tcPr>
+            <w:tcW w:w="6236" w:type="dxa"/>
+          </w:tcPr>
+          <w:p>
+            <w:pPr>
+              <w:rPr>
+                <w:b/>
+                <w:bCs/>
+                <w:iCs/>
+              </w:rPr>
+            </w:pPr>
+            <w:r>
+              <w:rPr>
+                <w:b/>
+                <w:bCs/>
+                <w:iCs/>
+              </w:rPr>
+              <w:t>Expected Outcomes</w:t>
+            </w:r>
+          </w:p>
+        </w:tc>
+      </w:tr>
+      <w:tr>
+        <w:tc>
+          <w:tcPr>
+            <w:tcW w:w="3114" w:type="dxa"/>
+          </w:tcPr>
+          <w:p>
+            <w:pPr>
+              <w:rPr>
+                <w:iCs/>
+              </w:rPr>
+            </w:pPr>
+            <w:r>
+              <w:rPr>
+                <w:iCs/>
+              </w:rPr>
+              <w:t>Randomly generate 20 items (rock / paper / scissors)</w:t>
+            </w:r>
+          </w:p>
+        </w:tc>
+        <w:tc>
+          <w:tcPr>
+            <w:tcW w:w="6236" w:type="dxa"/>
+          </w:tcPr>
+          <w:p>
+            <w:pPr>
+              <w:rPr>
+                <w:iCs/>
+              </w:rPr>
+            </w:pPr>
+            <w:r>
+              <w:rPr>
+                <w:iCs/>
+              </w:rPr>
+              <w:t xml:space="preserve">Each of rock / paper / scissors should appear in the list </w:t>
+            </w:r>
+            <w:r>
+              <w:rPr>
+                <w:iCs/>
+              </w:rPr>
+              <w:t xml:space="preserve">several times. The order should be random. List should not include exit code. </w:t>
+            </w:r>
+          </w:p>
+        </w:tc>
+      </w:tr>
+    </w:tbl>
+    <w:p>
+      <w:pPr>
+        <w:rPr>
+          <w:b/>
+          <w:bCs/>
+          <w:iCs/>
+        </w:rPr>
+      </w:pPr>
+    </w:p>
+    <w:p>
+      <w:pPr>
+        <w:rPr>
+          <w:b/>
+          <w:bCs/>
+          <w:iCs/>
+        </w:rPr>
+      </w:pPr>
+      <w:r>
+        <w:rPr>
+          <w:b/>
+          <w:bCs/>
+          <w:iCs/>
+        </w:rPr>
+        <w:t>Computer Choice Testing</w:t>
+      </w:r>
+    </w:p>
+    <w:p>
+      <w:pPr>
+        <w:rPr>
+          <w:iCs/>
+        </w:rPr>
+      </w:pPr>
+      <w:r>
+        <w:rPr>
+          <w:iCs/>
+        </w:rPr>
+        <w:drawing>
+          <wp:inline distT="0" distB="0" distL="0" distR="0" wp14:anchorId="6D8B6470" wp14:editId="662096C1">
+            <wp:extent cx="5943600" cy="149225"/>
+            <wp:effectExtent l="0" t="0" r="0" b="3175"/>
+            <wp:docPr id="14" name="Picture 14"/>
+            <wp:cNvGraphicFramePr>
+              <a:graphicFrameLocks xmlns:a="http://schemas.openxmlformats.org/drawingml/2006/main" noChangeAspect="1"/>
+            </wp:cNvGraphicFramePr>
+            <a:graphic xmlns:a="http://schemas.openxmlformats.org/drawingml/2006/main">
+              <a:graphicData uri="http://schemas.openxmlformats.org/drawingml/2006/picture">
+                <pic:pic xmlns:pic="http://schemas.openxmlformats.org/drawingml/2006/picture">
+                  <pic:nvPicPr>
+                    <pic:cNvPr id="1" name=""/>
+                    <pic:cNvPicPr/>
+                  </pic:nvPicPr>
+                  <pic:blipFill>
+                    <a:blip r:embed="rId25"/>
+                    <a:stretch>
+                      <a:fillRect/>
+                    </a:stretch>
+                  </pic:blipFill>
+                  <pic:spPr>
+                    <a:xfrm>
+                      <a:off x="0" y="0"/>
+                      <a:ext cx="5943600" cy="149225"/>
+                    </a:xfrm>
+                    <a:prstGeom prst="rect">
+                      <a:avLst/>
+                    </a:prstGeom>
+                  </pic:spPr>
+                </pic:pic>
+              </a:graphicData>
+            </a:graphic>
+          </wp:inline>
+        </w:drawing>
+      </w:r>
+    </w:p>
+    <w:p>
+      <w:pPr>
+        <w:rPr>
+          <w:iCs/>
+        </w:rPr>
+      </w:pPr>
+      <w:r>
+        <w:rPr>
+          <w:iCs/>
+        </w:rPr>
+        <w:t>Each item appears several times as expected.</w:t>
+      </w:r>
+    </w:p>
+    <w:p>
+      <w:pPr>
+        <w:rPr>
+          <w:iCs/>
+        </w:rPr>
+      </w:pPr>
+    </w:p>
+    <w:p>
+      <w:pPr>
+        <w:rPr>
+          <w:iCs/>
+        </w:rPr>
+      </w:pPr>
+    </w:p>
+    <w:p>
+      <w:pPr>
+        <w:rPr>
+          <w:b/>
+          <w:bCs/>
+          <w:iCs/>
+          <w:color w:val="FF0000"/>
+          <w:sz w:val="26"/>
+          <w:szCs w:val="26"/>
+        </w:rPr>
+      </w:pPr>
+      <w:r>
+        <w:rPr>
+          <w:b/>
+          <w:bCs/>
+          <w:iCs/>
+          <w:color w:val="FF0000"/>
+          <w:sz w:val="26"/>
+          <w:szCs w:val="26"/>
+        </w:rPr>
+        <w:t>Compare Choices Component</w:t>
+      </w:r>
+    </w:p>
+    <w:p>
+      <w:pPr>
+        <w:rPr>
+          <w:b/>
+          <w:bCs/>
+          <w:iCs/>
+        </w:rPr>
+      </w:pPr>
+    </w:p>
+    <w:p>
+      <w:pPr>
+        <w:rPr>
+          <w:b/>
+          <w:bCs/>
+          <w:iCs/>
+        </w:rPr>
+      </w:pPr>
+      <w:r>
+        <w:rPr>
+          <w:b/>
+          <w:bCs/>
+          <w:iCs/>
+        </w:rPr>
+        <w:t xml:space="preserve">Compare Choices Plan </w:t>
+      </w:r>
+    </w:p>
+    <w:p>
+      <w:pPr>
+        <w:pStyle w:val="ListParagraph"/>
+        <w:numPr>
+          <w:ilvl w:val="0"/>
+          <w:numId w:val="7"/>
+        </w:numPr>
+        <w:rPr>
+          <w:iCs/>
+        </w:rPr>
+      </w:pPr>
+      <w:r>
+        <w:rPr>
+          <w:iCs/>
+        </w:rPr>
+        <w:t>Three ways to win</w:t>
+      </w:r>
+    </w:p>
+    <w:p>
+      <w:pPr>
+        <w:pStyle w:val="ListParagraph"/>
+        <w:numPr>
+          <w:ilvl w:val="0"/>
+          <w:numId w:val="7"/>
+        </w:numPr>
+        <w:rPr>
+          <w:iCs/>
+        </w:rPr>
+      </w:pPr>
+      <w:r>
+        <w:rPr>
+          <w:iCs/>
+        </w:rPr>
+        <w:t>If it’s the same, it’s a tie</w:t>
+      </w:r>
+    </w:p>
+    <w:p>
+      <w:pPr>
+        <w:pStyle w:val="ListParagraph"/>
+        <w:numPr>
+          <w:ilvl w:val="0"/>
+          <w:numId w:val="7"/>
+        </w:numPr>
+        <w:rPr>
+          <w:iCs/>
+        </w:rPr>
+      </w:pPr>
+      <w:r>
+        <w:rPr>
+          <w:iCs/>
+        </w:rPr>
+        <w:t>Otherwise, it’s a loss</w:t>
+      </w:r>
+    </w:p>
+    <w:p>
+      <w:pPr>
+        <w:rPr>
+          <w:iCs/>
+        </w:rPr>
+      </w:pPr>
+    </w:p>
+    <w:p>
+      <w:pPr>
+        <w:rPr>
+          <w:b/>
+          <w:bCs/>
+          <w:iCs/>
+        </w:rPr>
+      </w:pPr>
+      <w:r>
+        <w:rPr>
+          <w:b/>
+          <w:bCs/>
+          <w:iCs/>
+        </w:rPr>
+        <w:t>Compare Choices Test</w:t>
+      </w:r>
+      <w:r>
+        <w:rPr>
+          <w:b/>
+          <w:bCs/>
+          <w:iCs/>
+        </w:rPr>
+        <w:t xml:space="preserve"> Plan</w:t>
+      </w:r>
+    </w:p>
+    <w:tbl>
+      <w:tblPr>
+        <w:tblStyle w:val="TableGrid"/>
+        <w:tblW w:w="0" w:type="auto"/>
+        <w:tblLook w:val="04A0" w:firstRow="1" w:lastRow="0" w:firstColumn="1" w:lastColumn="0" w:noHBand="0" w:noVBand="1"/>
+      </w:tblPr>
+      <w:tblGrid>
+        <w:gridCol w:w="4675"/>
+        <w:gridCol w:w="4675"/>
+      </w:tblGrid>
+      <w:tr>
+        <w:tc>
+          <w:tcPr>
+            <w:tcW w:w="4675" w:type="dxa"/>
+          </w:tcPr>
+          <w:p>
+            <w:pPr>
+              <w:rPr>
+                <w:iCs/>
+              </w:rPr>
+            </w:pPr>
+            <w:r>
+              <w:rPr>
+                <w:iCs/>
+              </w:rPr>
+              <w:t>Test Data</w:t>
+            </w:r>
+          </w:p>
+        </w:tc>
+        <w:tc>
+          <w:tcPr>
+            <w:tcW w:w="4675" w:type="dxa"/>
+          </w:tcPr>
+          <w:p>
+            <w:pPr>
+              <w:rPr>
+                <w:iCs/>
+              </w:rPr>
+            </w:pPr>
+            <w:r>
+              <w:rPr>
+                <w:iCs/>
+              </w:rPr>
+              <w:t>Expected Outcomes</w:t>
+            </w:r>
+          </w:p>
+        </w:tc>
+      </w:tr>
+      <w:tr>
+        <w:tc>
+          <w:tcPr>
+            <w:tcW w:w="4675" w:type="dxa"/>
+          </w:tcPr>
+          <w:p>
+            <w:pPr>
+              <w:rPr>
+                <w:iCs/>
+              </w:rPr>
+            </w:pPr>
+            <w:r>
+              <w:rPr>
+                <w:iCs/>
+              </w:rPr>
+              <w:t>Paper vs rock</w:t>
+            </w:r>
+          </w:p>
+        </w:tc>
+        <w:tc>
+          <w:tcPr>
+            <w:tcW w:w="4675" w:type="dxa"/>
+          </w:tcPr>
+          <w:p>
+            <w:pPr>
+              <w:rPr>
+                <w:iCs/>
+              </w:rPr>
+            </w:pPr>
+            <w:r>
+              <w:rPr>
+                <w:iCs/>
+              </w:rPr>
+              <w:t>User wins</w:t>
+            </w:r>
+          </w:p>
+        </w:tc>
+      </w:tr>
+      <w:tr>
+        <w:tc>
+          <w:tcPr>
+            <w:tcW w:w="4675" w:type="dxa"/>
+          </w:tcPr>
+          <w:p>
+            <w:pPr>
+              <w:rPr>
+                <w:iCs/>
+              </w:rPr>
+            </w:pPr>
+            <w:r>
+              <w:rPr>
+                <w:iCs/>
+              </w:rPr>
+              <w:t>Rock vs scissors</w:t>
+            </w:r>
+          </w:p>
+        </w:tc>
+        <w:tc>
+          <w:tcPr>
+            <w:tcW w:w="4675" w:type="dxa"/>
+          </w:tcPr>
+          <w:p>
+            <w:pPr>
+              <w:rPr>
+                <w:iCs/>
+              </w:rPr>
+            </w:pPr>
+            <w:r>
+              <w:rPr>
+                <w:iCs/>
+              </w:rPr>
+              <w:t xml:space="preserve">User Wins </w:t>
+            </w:r>
+          </w:p>
+        </w:tc>
+      </w:tr>
+      <w:tr>
+        <w:tc>
+          <w:tcPr>
+            <w:tcW w:w="4675" w:type="dxa"/>
+          </w:tcPr>
+          <w:p>
+            <w:pPr>
+              <w:rPr>
+                <w:iCs/>
+              </w:rPr>
+            </w:pPr>
+            <w:r>
+              <w:rPr>
+                <w:iCs/>
+              </w:rPr>
+              <w:t>Scissors vs paper</w:t>
+            </w:r>
+          </w:p>
+        </w:tc>
+        <w:tc>
+          <w:tcPr>
+            <w:tcW w:w="4675" w:type="dxa"/>
+          </w:tcPr>
+          <w:p>
+            <w:pPr>
+              <w:rPr>
+                <w:iCs/>
+              </w:rPr>
+            </w:pPr>
+            <w:r>
+              <w:rPr>
+                <w:iCs/>
+              </w:rPr>
+              <w:t>User Wins</w:t>
+            </w:r>
+          </w:p>
+        </w:tc>
+      </w:tr>
+      <w:tr>
+        <w:tc>
+          <w:tcPr>
+            <w:tcW w:w="4675" w:type="dxa"/>
+          </w:tcPr>
+          <w:p>
+            <w:pPr>
+              <w:rPr>
+                <w:iCs/>
+              </w:rPr>
+            </w:pPr>
+            <w:r>
+              <w:rPr>
+                <w:iCs/>
+              </w:rPr>
+              <w:t>Paper vs paper</w:t>
+            </w:r>
+          </w:p>
+        </w:tc>
+        <w:tc>
+          <w:tcPr>
+            <w:tcW w:w="4675" w:type="dxa"/>
+          </w:tcPr>
+          <w:p>
+            <w:pPr>
+              <w:rPr>
+                <w:iCs/>
+              </w:rPr>
+            </w:pPr>
+            <w:r>
+              <w:rPr>
+                <w:iCs/>
+              </w:rPr>
+              <w:t>Draw</w:t>
+            </w:r>
+          </w:p>
+        </w:tc>
+      </w:tr>
+      <w:tr>
+        <w:tc>
+          <w:tcPr>
+            <w:tcW w:w="4675" w:type="dxa"/>
+          </w:tcPr>
+          <w:p>
+            <w:pPr>
+              <w:rPr>
+                <w:iCs/>
+              </w:rPr>
+            </w:pPr>
+            <w:r>
+              <w:rPr>
+                <w:iCs/>
+              </w:rPr>
+              <w:t>Rock vs rock</w:t>
+            </w:r>
+          </w:p>
+        </w:tc>
+        <w:tc>
+          <w:tcPr>
+            <w:tcW w:w="4675" w:type="dxa"/>
+          </w:tcPr>
+          <w:p>
+            <w:pPr>
+              <w:rPr>
+                <w:iCs/>
+              </w:rPr>
+            </w:pPr>
+            <w:r>
+              <w:rPr>
+                <w:iCs/>
+              </w:rPr>
+              <w:t>Draw</w:t>
+            </w:r>
+          </w:p>
+        </w:tc>
+      </w:tr>
+      <w:tr>
+        <w:tc>
+          <w:tcPr>
+            <w:tcW w:w="4675" w:type="dxa"/>
+          </w:tcPr>
+          <w:p>
+            <w:pPr>
+              <w:rPr>
+                <w:iCs/>
+              </w:rPr>
+            </w:pPr>
+            <w:r>
+              <w:rPr>
+                <w:iCs/>
+              </w:rPr>
+              <w:t>Scissors vs scissors</w:t>
+            </w:r>
+          </w:p>
+        </w:tc>
+        <w:tc>
+          <w:tcPr>
+            <w:tcW w:w="4675" w:type="dxa"/>
+          </w:tcPr>
+          <w:p>
+            <w:pPr>
+              <w:rPr>
+                <w:iCs/>
+              </w:rPr>
+            </w:pPr>
+            <w:r>
+              <w:rPr>
+                <w:iCs/>
+              </w:rPr>
+              <w:t>Draw</w:t>
+            </w:r>
+          </w:p>
+        </w:tc>
+      </w:tr>
+      <w:tr>
+        <w:tc>
+          <w:tcPr>
+            <w:tcW w:w="4675" w:type="dxa"/>
+          </w:tcPr>
+          <w:p>
+            <w:pPr>
+              <w:rPr>
+                <w:iCs/>
+              </w:rPr>
+            </w:pPr>
+            <w:r>
+              <w:rPr>
+                <w:iCs/>
+              </w:rPr>
+              <w:t>Paper vs scissors</w:t>
+            </w:r>
+          </w:p>
+        </w:tc>
+        <w:tc>
+          <w:tcPr>
+            <w:tcW w:w="4675" w:type="dxa"/>
+          </w:tcPr>
+          <w:p>
+            <w:pPr>
+              <w:rPr>
+                <w:iCs/>
+              </w:rPr>
+            </w:pPr>
+            <w:r>
+              <w:rPr>
+                <w:iCs/>
+              </w:rPr>
+              <w:t>User loses</w:t>
+            </w:r>
+          </w:p>
+        </w:tc>
+      </w:tr>
+      <w:tr>
+        <w:tc>
+          <w:tcPr>
+            <w:tcW w:w="4675" w:type="dxa"/>
+          </w:tcPr>
+          <w:p>
+            <w:pPr>
+              <w:rPr>
+                <w:iCs/>
+              </w:rPr>
+            </w:pPr>
+            <w:r>
+              <w:rPr>
+                <w:iCs/>
+              </w:rPr>
+              <w:t>Rock vs paper</w:t>
+            </w:r>
+          </w:p>
+        </w:tc>
+        <w:tc>
+          <w:tcPr>
+            <w:tcW w:w="4675" w:type="dxa"/>
+          </w:tcPr>
+          <w:p>
+            <w:pPr>
+              <w:rPr>
+                <w:iCs/>
+              </w:rPr>
+            </w:pPr>
+            <w:r>
+              <w:rPr>
+                <w:iCs/>
+              </w:rPr>
+              <w:t>User loses</w:t>
+            </w:r>
+          </w:p>
+        </w:tc>
+      </w:tr>
+      <w:tr>
+        <w:tc>
+          <w:tcPr>
+            <w:tcW w:w="4675" w:type="dxa"/>
+          </w:tcPr>
+          <w:p>
+            <w:pPr>
+              <w:rPr>
+                <w:iCs/>
+              </w:rPr>
+            </w:pPr>
+            <w:r>
+              <w:rPr>
+                <w:iCs/>
+              </w:rPr>
+              <w:t>Scissors vs rock</w:t>
+            </w:r>
+          </w:p>
+        </w:tc>
+        <w:tc>
+          <w:tcPr>
+            <w:tcW w:w="4675" w:type="dxa"/>
+          </w:tcPr>
+          <w:p>
+            <w:pPr>
+              <w:rPr>
+                <w:iCs/>
+              </w:rPr>
+            </w:pPr>
+            <w:r>
+              <w:rPr>
+                <w:iCs/>
+              </w:rPr>
+              <w:t>User loses</w:t>
+            </w:r>
+          </w:p>
+        </w:tc>
+      </w:tr>
+    </w:tbl>
+    <w:p>
+      <w:pPr>
+        <w:rPr>
+          <w:iCs/>
+        </w:rPr>
+      </w:pPr>
+    </w:p>
+    <w:p>
+      <w:pPr>
+        <w:rPr>
+          <w:b/>
+          <w:bCs/>
+          <w:iCs/>
+        </w:rPr>
+      </w:pPr>
+      <w:r>
+        <w:rPr>
+          <w:b/>
+          <w:bCs/>
+          <w:iCs/>
+        </w:rPr>
+        <w:t>Compare Choices Testing</w:t>
+      </w:r>
+    </w:p>
+    <w:p>
+      <w:pPr>
+        <w:rPr>
+          <w:iCs/>
+        </w:rPr>
+      </w:pPr>
+      <w:r>
+        <w:rPr>
+          <w:iCs/>
+        </w:rPr>
+        <w:drawing>
+          <wp:inline distT="0" distB="0" distL="0" distR="0" wp14:anchorId="2D02274D" wp14:editId="4D5381F1">
+            <wp:extent cx="3607572" cy="1590261"/>
+            <wp:effectExtent l="0" t="0" r="0" b="0"/>
+            <wp:docPr id="20" name="Picture 20" descr="Text&#10;&#10;Description automatically generated"/>
+            <wp:cNvGraphicFramePr>
+              <a:graphicFrameLocks xmlns:a="http://schemas.openxmlformats.org/drawingml/2006/main" noChangeAspect="1"/>
+            </wp:cNvGraphicFramePr>
+            <a:graphic xmlns:a="http://schemas.openxmlformats.org/drawingml/2006/main">
+              <a:graphicData uri="http://schemas.openxmlformats.org/drawingml/2006/picture">
+                <pic:pic xmlns:pic="http://schemas.openxmlformats.org/drawingml/2006/picture">
+                  <pic:nvPicPr>
+                    <pic:cNvPr id="20" name="Picture 20" descr="Text&#10;&#10;Description automatically generated"/>
+                    <pic:cNvPicPr/>
+                  </pic:nvPicPr>
+                  <pic:blipFill>
+                    <a:blip r:embed="rId26"/>
+                    <a:stretch>
+                      <a:fillRect/>
+                    </a:stretch>
+                  </pic:blipFill>
+                  <pic:spPr>
+                    <a:xfrm>
+                      <a:off x="0" y="0"/>
+                      <a:ext cx="3614140" cy="1593156"/>
+                    </a:xfrm>
+                    <a:prstGeom prst="rect">
+                      <a:avLst/>
+                    </a:prstGeom>
+                  </pic:spPr>
+                </pic:pic>
+              </a:graphicData>
+            </a:graphic>
+          </wp:inline>
+        </w:drawing>
+      </w:r>
+    </w:p>
+    <w:p>
+      <w:pPr>
+        <w:rPr>
+          <w:iCs/>
+        </w:rPr>
+      </w:pPr>
+      <w:r>
+        <w:rPr>
+          <w:iCs/>
+        </w:rPr>
+        <w:t>All cases worked as expected</w:t>
+      </w:r>
     </w:p>
     <w:p>
       <w:pPr>
@@ -2793,6 +4280,7 @@
         <w:rPr>
           <w:i/>
         </w:rPr>
+        <w:lastRenderedPageBreak/>
         <w:t>Write a list of things improvements which need to be made based on your usability testing.  Then write down what you changed.</w:t>
       </w:r>
     </w:p>
@@ -2946,6 +4434,33 @@
           <w:i/>
         </w:rPr>
         <w:t>Answer here</w:t>
+      </w:r>
+    </w:p>
+    <w:p>
+      <w:pPr>
+        <w:widowControl w:val="0"/>
+        <w:spacing w:after="200"/>
+        <w:rPr>
+          <w:rFonts w:ascii="Calibri" w:eastAsia="Calibri" w:hAnsi="Calibri" w:cs="Calibri"/>
+          <w:i/>
+        </w:rPr>
+      </w:pPr>
+    </w:p>
+    <w:p>
+      <w:pPr>
+        <w:widowControl w:val="0"/>
+        <w:spacing w:after="200"/>
+        <w:rPr>
+          <w:rFonts w:ascii="Calibri" w:eastAsia="Calibri" w:hAnsi="Calibri" w:cs="Calibri"/>
+          <w:iCs/>
+        </w:rPr>
+      </w:pPr>
+      <w:r>
+        <w:rPr>
+          <w:rFonts w:ascii="Calibri" w:eastAsia="Calibri" w:hAnsi="Calibri" w:cs="Calibri"/>
+          <w:iCs/>
+        </w:rPr>
+        <w:t>*When you actually do it, have plan for component, then test plan and testing.</w:t>
       </w:r>
     </w:p>
     <w:sectPr>
@@ -3512,6 +5027,119 @@
       </w:pPr>
     </w:lvl>
   </w:abstractNum>
+  <w:abstractNum w:abstractNumId="6" w15:restartNumberingAfterBreak="0">
+    <w:nsid w:val="6E464E6E"/>
+    <w:multiLevelType w:val="hybridMultilevel"/>
+    <w:tmpl w:val="261C79F2"/>
+    <w:lvl w:ilvl="0" w:tplc="08090001">
+      <w:start w:val="1"/>
+      <w:numFmt w:val="bullet"/>
+      <w:lvlText w:val=""/>
+      <w:lvlJc w:val="left"/>
+      <w:pPr>
+        <w:ind w:left="720" w:hanging="360"/>
+      </w:pPr>
+      <w:rPr>
+        <w:rFonts w:ascii="Symbol" w:hAnsi="Symbol" w:hint="default"/>
+      </w:rPr>
+    </w:lvl>
+    <w:lvl w:ilvl="1" w:tplc="08090003" w:tentative="1">
+      <w:start w:val="1"/>
+      <w:numFmt w:val="bullet"/>
+      <w:lvlText w:val="o"/>
+      <w:lvlJc w:val="left"/>
+      <w:pPr>
+        <w:ind w:left="1440" w:hanging="360"/>
+      </w:pPr>
+      <w:rPr>
+        <w:rFonts w:ascii="Courier New" w:hAnsi="Courier New" w:cs="Courier New" w:hint="default"/>
+      </w:rPr>
+    </w:lvl>
+    <w:lvl w:ilvl="2" w:tplc="08090005" w:tentative="1">
+      <w:start w:val="1"/>
+      <w:numFmt w:val="bullet"/>
+      <w:lvlText w:val=""/>
+      <w:lvlJc w:val="left"/>
+      <w:pPr>
+        <w:ind w:left="2160" w:hanging="360"/>
+      </w:pPr>
+      <w:rPr>
+        <w:rFonts w:ascii="Wingdings" w:hAnsi="Wingdings" w:hint="default"/>
+      </w:rPr>
+    </w:lvl>
+    <w:lvl w:ilvl="3" w:tplc="08090001" w:tentative="1">
+      <w:start w:val="1"/>
+      <w:numFmt w:val="bullet"/>
+      <w:lvlText w:val=""/>
+      <w:lvlJc w:val="left"/>
+      <w:pPr>
+        <w:ind w:left="2880" w:hanging="360"/>
+      </w:pPr>
+      <w:rPr>
+        <w:rFonts w:ascii="Symbol" w:hAnsi="Symbol" w:hint="default"/>
+      </w:rPr>
+    </w:lvl>
+    <w:lvl w:ilvl="4" w:tplc="08090003" w:tentative="1">
+      <w:start w:val="1"/>
+      <w:numFmt w:val="bullet"/>
+      <w:lvlText w:val="o"/>
+      <w:lvlJc w:val="left"/>
+      <w:pPr>
+        <w:ind w:left="3600" w:hanging="360"/>
+      </w:pPr>
+      <w:rPr>
+        <w:rFonts w:ascii="Courier New" w:hAnsi="Courier New" w:cs="Courier New" w:hint="default"/>
+      </w:rPr>
+    </w:lvl>
+    <w:lvl w:ilvl="5" w:tplc="08090005" w:tentative="1">
+      <w:start w:val="1"/>
+      <w:numFmt w:val="bullet"/>
+      <w:lvlText w:val=""/>
+      <w:lvlJc w:val="left"/>
+      <w:pPr>
+        <w:ind w:left="4320" w:hanging="360"/>
+      </w:pPr>
+      <w:rPr>
+        <w:rFonts w:ascii="Wingdings" w:hAnsi="Wingdings" w:hint="default"/>
+      </w:rPr>
+    </w:lvl>
+    <w:lvl w:ilvl="6" w:tplc="08090001" w:tentative="1">
+      <w:start w:val="1"/>
+      <w:numFmt w:val="bullet"/>
+      <w:lvlText w:val=""/>
+      <w:lvlJc w:val="left"/>
+      <w:pPr>
+        <w:ind w:left="5040" w:hanging="360"/>
+      </w:pPr>
+      <w:rPr>
+        <w:rFonts w:ascii="Symbol" w:hAnsi="Symbol" w:hint="default"/>
+      </w:rPr>
+    </w:lvl>
+    <w:lvl w:ilvl="7" w:tplc="08090003" w:tentative="1">
+      <w:start w:val="1"/>
+      <w:numFmt w:val="bullet"/>
+      <w:lvlText w:val="o"/>
+      <w:lvlJc w:val="left"/>
+      <w:pPr>
+        <w:ind w:left="5760" w:hanging="360"/>
+      </w:pPr>
+      <w:rPr>
+        <w:rFonts w:ascii="Courier New" w:hAnsi="Courier New" w:cs="Courier New" w:hint="default"/>
+      </w:rPr>
+    </w:lvl>
+    <w:lvl w:ilvl="8" w:tplc="08090005" w:tentative="1">
+      <w:start w:val="1"/>
+      <w:numFmt w:val="bullet"/>
+      <w:lvlText w:val=""/>
+      <w:lvlJc w:val="left"/>
+      <w:pPr>
+        <w:ind w:left="6480" w:hanging="360"/>
+      </w:pPr>
+      <w:rPr>
+        <w:rFonts w:ascii="Wingdings" w:hAnsi="Wingdings" w:hint="default"/>
+      </w:rPr>
+    </w:lvl>
+  </w:abstractNum>
   <w:num w:numId="1">
     <w:abstractNumId w:val="2"/>
   </w:num>
@@ -3529,6 +5157,9 @@
   </w:num>
   <w:num w:numId="6">
     <w:abstractNumId w:val="0"/>
+  </w:num>
+  <w:num w:numId="7">
+    <w:abstractNumId w:val="6"/>
   </w:num>
 </w:numbering>
 </file>
@@ -4470,6 +6101,21 @@
 </file>
 
 <file path=customXml/item1.xml><?xml version="1.0" encoding="utf-8"?>
+<?mso-contentType ?>
+<FormTemplates xmlns="http://schemas.microsoft.com/sharepoint/v3/contenttype/forms">
+  <Display>DocumentLibraryForm</Display>
+  <Edit>DocumentLibraryForm</Edit>
+  <New>DocumentLibraryForm</New>
+</FormTemplates>
+</file>
+
+<file path=customXml/item2.xml><?xml version="1.0" encoding="utf-8"?>
+<p:properties xmlns:p="http://schemas.microsoft.com/office/2006/metadata/properties" xmlns:xsi="http://www.w3.org/2001/XMLSchema-instance" xmlns:pc="http://schemas.microsoft.com/office/infopath/2007/PartnerControls">
+  <documentManagement/>
+</p:properties>
+</file>
+
+<file path=customXml/item3.xml><?xml version="1.0" encoding="utf-8"?>
 <ct:contentTypeSchema xmlns:ct="http://schemas.microsoft.com/office/2006/metadata/contentType" xmlns:ma="http://schemas.microsoft.com/office/2006/metadata/properties/metaAttributes" ct:_="" ma:_="" ma:contentTypeName="Document" ma:contentTypeID="0x0101003D8DE0BB3302F148B6B892B1C829F7C1" ma:contentTypeVersion="12" ma:contentTypeDescription="Create a new document." ma:contentTypeScope="" ma:versionID="a0de35dcd25d06e60c45b96cd6a28b2d">
   <xsd:schema xmlns:xsd="http://www.w3.org/2001/XMLSchema" xmlns:xs="http://www.w3.org/2001/XMLSchema" xmlns:p="http://schemas.microsoft.com/office/2006/metadata/properties" xmlns:ns2="be45c870-26c5-4243-9b4a-192efb6aa0b1" xmlns:ns3="a01cc840-8095-422f-882c-1819f40dffaf" targetNamespace="http://schemas.microsoft.com/office/2006/metadata/properties" ma:root="true" ma:fieldsID="f7ebd722d4d7595275e3c7d581d794f0" ns2:_="" ns3:_="">
     <xsd:import namespace="be45c870-26c5-4243-9b4a-192efb6aa0b1"/>
@@ -4686,22 +6332,24 @@
 </ct:contentTypeSchema>
 </file>
 
-<file path=customXml/item2.xml><?xml version="1.0" encoding="utf-8"?>
-<p:properties xmlns:p="http://schemas.microsoft.com/office/2006/metadata/properties" xmlns:xsi="http://www.w3.org/2001/XMLSchema-instance" xmlns:pc="http://schemas.microsoft.com/office/infopath/2007/PartnerControls">
-  <documentManagement/>
-</p:properties>
+<file path=customXml/itemProps1.xml><?xml version="1.0" encoding="utf-8"?>
+<ds:datastoreItem xmlns:ds="http://schemas.openxmlformats.org/officeDocument/2006/customXml" ds:itemID="{9BBE9EA2-CD70-47DE-BDC0-17EB6CAC36FE}">
+  <ds:schemaRefs>
+    <ds:schemaRef ds:uri="http://schemas.microsoft.com/sharepoint/v3/contenttype/forms"/>
+  </ds:schemaRefs>
+</ds:datastoreItem>
 </file>
 
-<file path=customXml/item3.xml><?xml version="1.0" encoding="utf-8"?>
-<?mso-contentType ?>
-<FormTemplates xmlns="http://schemas.microsoft.com/sharepoint/v3/contenttype/forms">
-  <Display>DocumentLibraryForm</Display>
-  <Edit>DocumentLibraryForm</Edit>
-  <New>DocumentLibraryForm</New>
-</FormTemplates>
+<file path=customXml/itemProps2.xml><?xml version="1.0" encoding="utf-8"?>
+<ds:datastoreItem xmlns:ds="http://schemas.openxmlformats.org/officeDocument/2006/customXml" ds:itemID="{19E93A4B-CD1A-44BD-8EC6-889212AB4013}">
+  <ds:schemaRefs>
+    <ds:schemaRef ds:uri="http://schemas.microsoft.com/office/2006/metadata/properties"/>
+    <ds:schemaRef ds:uri="http://schemas.microsoft.com/office/infopath/2007/PartnerControls"/>
+  </ds:schemaRefs>
+</ds:datastoreItem>
 </file>
 
-<file path=customXml/itemProps1.xml><?xml version="1.0" encoding="utf-8"?>
+<file path=customXml/itemProps3.xml><?xml version="1.0" encoding="utf-8"?>
 <ds:datastoreItem xmlns:ds="http://schemas.openxmlformats.org/officeDocument/2006/customXml" ds:itemID="{8706D9FD-D111-4DDC-B839-7D9577EA39C4}">
   <ds:schemaRefs>
     <ds:schemaRef ds:uri="http://schemas.microsoft.com/office/2006/metadata/contentType"/>
@@ -4718,21 +6366,4 @@
     <ds:schemaRef ds:uri="http://schemas.microsoft.com/internal/obd"/>
   </ds:schemaRefs>
 </ds:datastoreItem>
-</file>
-
-<file path=customXml/itemProps2.xml><?xml version="1.0" encoding="utf-8"?>
-<ds:datastoreItem xmlns:ds="http://schemas.openxmlformats.org/officeDocument/2006/customXml" ds:itemID="{19E93A4B-CD1A-44BD-8EC6-889212AB4013}">
-  <ds:schemaRefs>
-    <ds:schemaRef ds:uri="http://schemas.microsoft.com/office/2006/metadata/properties"/>
-    <ds:schemaRef ds:uri="http://schemas.microsoft.com/office/infopath/2007/PartnerControls"/>
-  </ds:schemaRefs>
-</ds:datastoreItem>
-</file>
-
-<file path=customXml/itemProps3.xml><?xml version="1.0" encoding="utf-8"?>
-<ds:datastoreItem xmlns:ds="http://schemas.openxmlformats.org/officeDocument/2006/customXml" ds:itemID="{9BBE9EA2-CD70-47DE-BDC0-17EB6CAC36FE}">
-  <ds:schemaRefs>
-    <ds:schemaRef ds:uri="http://schemas.microsoft.com/sharepoint/v3/contenttype/forms"/>
-  </ds:schemaRefs>
-</ds:datastoreItem>
 </file>
</xml_diff>